<commit_message>
positive and negative cases for use cases
</commit_message>
<xml_diff>
--- a/tzuri/Use Cases.docx
+++ b/tzuri/Use Cases.docx
@@ -23,14 +23,7 @@
           <w:b/>
           <w:bCs/>
         </w:rPr>
-        <w:t xml:space="preserve">.1: </w:t>
-      </w:r>
-      <w:r>
-        <w:rPr>
-          <w:b/>
-          <w:bCs/>
-        </w:rPr>
-        <w:t>User Initializes the System</w:t>
+        <w:t>.1: User Initializes the System</w:t>
       </w:r>
       <w:r>
         <w:rPr>
@@ -64,7 +57,13 @@
         <w:bidi w:val="0"/>
       </w:pPr>
       <w:r>
-        <w:t>There exists a System Manager in the Sytem</w:t>
+        <w:t>There exists a System Manager in the Sy</w:t>
+      </w:r>
+      <w:r>
+        <w:t>s</w:t>
+      </w:r>
+      <w:r>
+        <w:t>tem</w:t>
       </w:r>
     </w:p>
     <w:p>
@@ -166,6 +165,9 @@
       <w:r>
         <w:t>If the preconditions are satisfied, the user is presented with the home page</w:t>
       </w:r>
+      <w:r>
+        <w:t xml:space="preserve"> as a guest</w:t>
+      </w:r>
     </w:p>
     <w:p>
       <w:pPr>
@@ -188,51 +190,75 @@
       <w:pPr>
         <w:pStyle w:val="NoSpacing"/>
         <w:bidi w:val="0"/>
-        <w:rPr>
-          <w:b/>
-          <w:bCs/>
-        </w:rPr>
-      </w:pPr>
-    </w:p>
-    <w:p>
-      <w:pPr>
-        <w:pStyle w:val="NoSpacing"/>
-        <w:bidi w:val="0"/>
-        <w:rPr>
-          <w:b/>
-          <w:bCs/>
-        </w:rPr>
-      </w:pPr>
-    </w:p>
-    <w:p>
-      <w:pPr>
-        <w:pStyle w:val="NoSpacing"/>
-        <w:bidi w:val="0"/>
-        <w:rPr>
-          <w:b/>
-          <w:bCs/>
-        </w:rPr>
-      </w:pPr>
-      <w:r>
-        <w:rPr>
-          <w:b/>
-          <w:bCs/>
-        </w:rPr>
-        <w:t>5.1</w:t>
-      </w:r>
-      <w:r>
-        <w:rPr>
-          <w:b/>
-          <w:bCs/>
-        </w:rPr>
-        <w:t xml:space="preserve">: </w:t>
-      </w:r>
-      <w:r>
-        <w:rPr>
-          <w:b/>
-          <w:bCs/>
-        </w:rPr>
-        <w:t>Store manager performs a management action</w:t>
+      </w:pPr>
+      <w:r>
+        <w:rPr>
+          <w:b/>
+          <w:bCs/>
+        </w:rPr>
+        <w:t>Positive:</w:t>
+      </w:r>
+      <w:r>
+        <w:t xml:space="preserve"> the user opens the system. The system successfully verifies that there exists a system manger and that the payment system is available. The user is identified as a guest and can perform the actions defined for guest users.</w:t>
+      </w:r>
+    </w:p>
+    <w:p>
+      <w:pPr>
+        <w:pStyle w:val="NoSpacing"/>
+        <w:bidi w:val="0"/>
+      </w:pPr>
+    </w:p>
+    <w:p>
+      <w:pPr>
+        <w:pStyle w:val="NoSpacing"/>
+        <w:bidi w:val="0"/>
+      </w:pPr>
+      <w:r>
+        <w:rPr>
+          <w:b/>
+          <w:bCs/>
+        </w:rPr>
+        <w:t>Negative:</w:t>
+      </w:r>
+      <w:r>
+        <w:t xml:space="preserve"> The user opens the system. The System can not find a system manager or verify that the payment system is available. The user is notified of the issue and the system closes.</w:t>
+      </w:r>
+    </w:p>
+    <w:p>
+      <w:pPr>
+        <w:pStyle w:val="NoSpacing"/>
+        <w:bidi w:val="0"/>
+        <w:rPr>
+          <w:b/>
+          <w:bCs/>
+        </w:rPr>
+      </w:pPr>
+    </w:p>
+    <w:p>
+      <w:pPr>
+        <w:pStyle w:val="NoSpacing"/>
+        <w:bidi w:val="0"/>
+        <w:rPr>
+          <w:b/>
+          <w:bCs/>
+        </w:rPr>
+      </w:pPr>
+    </w:p>
+    <w:p>
+      <w:pPr>
+        <w:pStyle w:val="NoSpacing"/>
+        <w:bidi w:val="0"/>
+        <w:rPr>
+          <w:b/>
+          <w:bCs/>
+        </w:rPr>
+      </w:pPr>
+      <w:r>
+        <w:rPr>
+          <w:b/>
+          <w:bCs/>
+        </w:rPr>
+        <w:t>5.1: Store manager performs a management action</w:t>
       </w:r>
       <w:r>
         <w:rPr>
@@ -313,13 +339,7 @@
         <w:t xml:space="preserve"> </w:t>
       </w:r>
       <w:r>
-        <w:t xml:space="preserve">the same </w:t>
-      </w:r>
-      <w:r>
-        <w:t>post</w:t>
-      </w:r>
-      <w:r>
-        <w:t>conditions that are stated for the Store Owner performing the action must hold</w:t>
+        <w:t>the same postconditions that are stated for the Store Owner performing the action must hold</w:t>
       </w:r>
       <w:r>
         <w:rPr>
@@ -362,16 +382,7 @@
         </w:rPr>
       </w:pPr>
       <w:r>
-        <w:t xml:space="preserve">If the Store Manager has been granted permission, then the </w:t>
-      </w:r>
-      <w:r>
-        <w:t xml:space="preserve">same as </w:t>
-      </w:r>
-      <w:r>
-        <w:t>the actions</w:t>
-      </w:r>
-      <w:r>
-        <w:t xml:space="preserve"> stated for the Store Owner performing the same action</w:t>
+        <w:t>If the Store Manager has been granted permission, then the same as the actions stated for the Store Owner performing the same action</w:t>
       </w:r>
     </w:p>
     <w:p>
@@ -396,6 +407,38 @@
         <w:pStyle w:val="NoSpacing"/>
         <w:bidi w:val="0"/>
       </w:pPr>
+      <w:r>
+        <w:rPr>
+          <w:b/>
+          <w:bCs/>
+        </w:rPr>
+        <w:t>Positive:</w:t>
+      </w:r>
+      <w:r>
+        <w:t xml:space="preserve"> the store manager attempts to perform an action that an owner of the store has granted him permission to perform. The action completes successfully (as defined for store owners)</w:t>
+      </w:r>
+    </w:p>
+    <w:p>
+      <w:pPr>
+        <w:pStyle w:val="NoSpacing"/>
+        <w:bidi w:val="0"/>
+      </w:pPr>
+      <w:r>
+        <w:rPr>
+          <w:b/>
+          <w:bCs/>
+        </w:rPr>
+        <w:t xml:space="preserve">Negative: </w:t>
+      </w:r>
+      <w:r>
+        <w:t>the store manager attempts to perform an action that he has not been granted permission to perform. The store manager is informed that permission has been denied.</w:t>
+      </w:r>
+    </w:p>
+    <w:p>
+      <w:pPr>
+        <w:pStyle w:val="NoSpacing"/>
+        <w:bidi w:val="0"/>
+      </w:pPr>
     </w:p>
     <w:p>
       <w:pPr>
@@ -418,21 +461,7 @@
           <w:b/>
           <w:bCs/>
         </w:rPr>
-        <w:t>6.4</w:t>
-      </w:r>
-      <w:r>
-        <w:rPr>
-          <w:b/>
-          <w:bCs/>
-        </w:rPr>
-        <w:t xml:space="preserve">: </w:t>
-      </w:r>
-      <w:r>
-        <w:rPr>
-          <w:b/>
-          <w:bCs/>
-        </w:rPr>
-        <w:t>System Manager receives transaction history of a buyer or store</w:t>
+        <w:t>6.4: System Manager receives transaction history of a buyer or store</w:t>
       </w:r>
       <w:r>
         <w:rPr>
@@ -443,13 +472,7 @@
         <w:t xml:space="preserve">Actor: </w:t>
       </w:r>
       <w:r>
-        <w:t>S</w:t>
-      </w:r>
-      <w:r>
-        <w:t>ystem</w:t>
-      </w:r>
-      <w:r>
-        <w:t xml:space="preserve"> Manager</w:t>
+        <w:t>System Manager</w:t>
       </w:r>
       <w:r>
         <w:br/>
@@ -568,8 +591,54 @@
         </w:rPr>
       </w:pPr>
       <w:r>
+        <w:lastRenderedPageBreak/>
         <w:t>The system presents the list of transactions (Buyer’s info, payment method, time of purchase, items, pricings, Store’s info)</w:t>
       </w:r>
+    </w:p>
+    <w:p>
+      <w:pPr>
+        <w:pStyle w:val="NoSpacing"/>
+        <w:bidi w:val="0"/>
+      </w:pPr>
+      <w:r>
+        <w:rPr>
+          <w:b/>
+          <w:bCs/>
+        </w:rPr>
+        <w:t>Positive:</w:t>
+      </w:r>
+      <w:r>
+        <w:t xml:space="preserve"> The system manager selects</w:t>
+      </w:r>
+      <w:r>
+        <w:t xml:space="preserve"> a subscribed user. The system successfully verifies the existence of said user. The user’s transaction history is presented to the system manager.</w:t>
+      </w:r>
+    </w:p>
+    <w:p>
+      <w:pPr>
+        <w:pStyle w:val="NoSpacing"/>
+        <w:bidi w:val="0"/>
+      </w:pPr>
+      <w:r>
+        <w:rPr>
+          <w:b/>
+          <w:bCs/>
+        </w:rPr>
+        <w:t>Negative:</w:t>
+      </w:r>
+      <w:r>
+        <w:t xml:space="preserve"> The System Manager selects a subscribed user. The system can not identify the user in the system. The system informs the system manager of the issue and allows him to select another user.</w:t>
+      </w:r>
+    </w:p>
+    <w:p>
+      <w:pPr>
+        <w:pStyle w:val="NoSpacing"/>
+        <w:bidi w:val="0"/>
+        <w:rPr>
+          <w:b/>
+          <w:bCs/>
+        </w:rPr>
+      </w:pPr>
     </w:p>
     <w:p>
       <w:pPr>
@@ -726,7 +795,6 @@
           <w:b/>
           <w:bCs/>
         </w:rPr>
-        <w:lastRenderedPageBreak/>
         <w:br/>
         <w:t xml:space="preserve">Actions: </w:t>
       </w:r>
@@ -763,6 +831,41 @@
       </w:pPr>
       <w:r>
         <w:t>The EPS notifies the System whether the payment was successful or not</w:t>
+      </w:r>
+    </w:p>
+    <w:p>
+      <w:pPr>
+        <w:pStyle w:val="NoSpacing"/>
+        <w:bidi w:val="0"/>
+      </w:pPr>
+      <w:r>
+        <w:rPr>
+          <w:b/>
+          <w:bCs/>
+        </w:rPr>
+        <w:t>Positive:</w:t>
+      </w:r>
+      <w:r>
+        <w:t xml:space="preserve"> </w:t>
+      </w:r>
+      <w:r>
+        <w:t>The System provides the EPS with the payment info. The EPS charges the appropriate amount and reports back to the system that the transaction was successful.</w:t>
+      </w:r>
+    </w:p>
+    <w:p>
+      <w:pPr>
+        <w:pStyle w:val="NoSpacing"/>
+        <w:bidi w:val="0"/>
+      </w:pPr>
+      <w:r>
+        <w:rPr>
+          <w:b/>
+          <w:bCs/>
+        </w:rPr>
+        <w:t>Negative:</w:t>
+      </w:r>
+      <w:r>
+        <w:t xml:space="preserve"> The System provides the EPS with invalid payment info. The EPS reports back to the system that the transaction could not be completed. </w:t>
       </w:r>
     </w:p>
     <w:sectPr>

</xml_diff>